<commit_message>
updated Assignment 2 file
</commit_message>
<xml_diff>
--- a/Assignment 2/Steps necessary for text analysis.docx
+++ b/Assignment 2/Steps necessary for text analysis.docx
@@ -90,6 +90,68 @@
       <w:r>
         <w:t>Add words to table w/ counts</w:t>
       </w:r>
+    </w:p>
+    <w:p>
+      <w:r>
+        <w:rPr>
+          <w:noProof/>
+        </w:rPr>
+        <w:drawing>
+          <wp:inline distT="0" distB="0" distL="0" distR="0" wp14:anchorId="49E8E32F" wp14:editId="6F68CFEA">
+            <wp:extent cx="5943600" cy="2676525"/>
+            <wp:effectExtent l="0" t="0" r="0" b="9525"/>
+            <wp:docPr id="1" name="Picture 1" descr="A screenshot of a computer&#10;&#10;Description automatically generated"/>
+            <wp:cNvGraphicFramePr>
+              <a:graphicFrameLocks xmlns:a="http://schemas.openxmlformats.org/drawingml/2006/main" noChangeAspect="1"/>
+            </wp:cNvGraphicFramePr>
+            <a:graphic xmlns:a="http://schemas.openxmlformats.org/drawingml/2006/main">
+              <a:graphicData uri="http://schemas.openxmlformats.org/drawingml/2006/picture">
+                <pic:pic xmlns:pic="http://schemas.openxmlformats.org/drawingml/2006/picture">
+                  <pic:nvPicPr>
+                    <pic:cNvPr id="1" name="5D48BA7.tmp"/>
+                    <pic:cNvPicPr/>
+                  </pic:nvPicPr>
+                  <pic:blipFill>
+                    <a:blip r:embed="rId5">
+                      <a:extLst>
+                        <a:ext uri="{28A0092B-C50C-407E-A947-70E740481C1C}">
+                          <a14:useLocalDpi xmlns:a14="http://schemas.microsoft.com/office/drawing/2010/main" val="0"/>
+                        </a:ext>
+                      </a:extLst>
+                    </a:blip>
+                    <a:stretch>
+                      <a:fillRect/>
+                    </a:stretch>
+                  </pic:blipFill>
+                  <pic:spPr>
+                    <a:xfrm>
+                      <a:off x="0" y="0"/>
+                      <a:ext cx="5943600" cy="2676525"/>
+                    </a:xfrm>
+                    <a:prstGeom prst="rect">
+                      <a:avLst/>
+                    </a:prstGeom>
+                  </pic:spPr>
+                </pic:pic>
+              </a:graphicData>
+            </a:graphic>
+          </wp:inline>
+        </w:drawing>
+      </w:r>
+    </w:p>
+    <w:p/>
+    <w:p>
+      <w:r>
+        <w:t xml:space="preserve">Git Repo Link: </w:t>
+      </w:r>
+      <w:hyperlink r:id="rId6" w:history="1">
+        <w:r>
+          <w:rPr>
+            <w:rStyle w:val="Hyperlink"/>
+          </w:rPr>
+          <w:t>https://github.com/splatterfest233/Software-Development-Class</w:t>
+        </w:r>
+      </w:hyperlink>
     </w:p>
     <w:sectPr>
       <w:pgSz w:w="12240" w:h="15840"/>
@@ -635,6 +697,18 @@
       <w:contextualSpacing/>
     </w:pPr>
   </w:style>
+  <w:style w:type="character" w:styleId="Hyperlink">
+    <w:name w:val="Hyperlink"/>
+    <w:basedOn w:val="DefaultParagraphFont"/>
+    <w:uiPriority w:val="99"/>
+    <w:semiHidden/>
+    <w:unhideWhenUsed/>
+    <w:rsid w:val="00AE6E39"/>
+    <w:rPr>
+      <w:color w:val="0000FF"/>
+      <w:u w:val="single"/>
+    </w:rPr>
+  </w:style>
 </w:styles>
 </file>
 

</xml_diff>